<commit_message>
updated on résumé 2410021306
</commit_message>
<xml_diff>
--- a/assets/resume/nickbwalley-cv/NicholasBwalley-résumé-202406281717.docx
+++ b/assets/resume/nickbwalley-cv/NicholasBwalley-résumé-202406281717.docx
@@ -1369,7 +1369,6 @@
         <w:spacing w:before="175" w:line="391" w:lineRule="auto"/>
         <w:ind w:left="2861" w:right="1712"/>
       </w:pPr>
-      <w:proofErr w:type="gramStart"/>
       <w:r>
         <w:rPr>
           <w:spacing w:val="-1"/>
@@ -1431,7 +1430,6 @@
         </w:rPr>
         <w:t>Technology</w:t>
       </w:r>
-      <w:proofErr w:type="gramEnd"/>
       <w:r>
         <w:rPr>
           <w:spacing w:val="-7"/>
@@ -2697,7 +2695,6 @@
         </w:rPr>
         <w:t xml:space="preserve"> </w:t>
       </w:r>
-      <w:proofErr w:type="spellStart"/>
       <w:r>
         <w:rPr>
           <w:b/>
@@ -2706,7 +2703,6 @@
         </w:rPr>
         <w:t>Senselearner</w:t>
       </w:r>
-      <w:proofErr w:type="spellEnd"/>
     </w:p>
     <w:p>
       <w:pPr>
@@ -4236,19 +4232,11 @@
         </w:rPr>
         <w:t xml:space="preserve"> </w:t>
       </w:r>
-      <w:proofErr w:type="spellStart"/>
-      <w:r>
-        <w:rPr>
-          <w:sz w:val="24"/>
-        </w:rPr>
-        <w:t>PyTorch</w:t>
-      </w:r>
-      <w:proofErr w:type="spellEnd"/>
-      <w:r>
-        <w:rPr>
-          <w:sz w:val="24"/>
-        </w:rPr>
-        <w:t>,</w:t>
+      <w:r>
+        <w:rPr>
+          <w:sz w:val="24"/>
+        </w:rPr>
+        <w:t>PyTorch,</w:t>
       </w:r>
       <w:r>
         <w:rPr>
@@ -4257,19 +4245,11 @@
         </w:rPr>
         <w:t xml:space="preserve"> </w:t>
       </w:r>
-      <w:proofErr w:type="spellStart"/>
-      <w:r>
-        <w:rPr>
-          <w:sz w:val="24"/>
-        </w:rPr>
-        <w:t>Keras</w:t>
-      </w:r>
-      <w:proofErr w:type="spellEnd"/>
-      <w:r>
-        <w:rPr>
-          <w:sz w:val="24"/>
-        </w:rPr>
-        <w:t>,</w:t>
+      <w:r>
+        <w:rPr>
+          <w:sz w:val="24"/>
+        </w:rPr>
+        <w:t>Keras,</w:t>
       </w:r>
       <w:r>
         <w:rPr>
@@ -4278,19 +4258,11 @@
         </w:rPr>
         <w:t xml:space="preserve"> </w:t>
       </w:r>
-      <w:proofErr w:type="spellStart"/>
-      <w:r>
-        <w:rPr>
-          <w:sz w:val="24"/>
-        </w:rPr>
-        <w:t>SciKit</w:t>
-      </w:r>
-      <w:proofErr w:type="spellEnd"/>
-      <w:r>
-        <w:rPr>
-          <w:sz w:val="24"/>
-        </w:rPr>
-        <w:t>-Learn,</w:t>
+      <w:r>
+        <w:rPr>
+          <w:sz w:val="24"/>
+        </w:rPr>
+        <w:t>SciKit-Learn,</w:t>
       </w:r>
       <w:r>
         <w:rPr>
@@ -4299,14 +4271,12 @@
         </w:rPr>
         <w:t xml:space="preserve"> </w:t>
       </w:r>
-      <w:proofErr w:type="spellStart"/>
       <w:r>
         <w:rPr>
           <w:sz w:val="24"/>
         </w:rPr>
         <w:t>Jupyter</w:t>
       </w:r>
-      <w:proofErr w:type="spellEnd"/>
       <w:r>
         <w:rPr>
           <w:spacing w:val="-2"/>
@@ -5596,7 +5566,7 @@
         <w:rPr>
           <w:sz w:val="24"/>
         </w:rPr>
-        <w:t>Spanish</w:t>
+        <w:t>Svenska</w:t>
       </w:r>
       <w:r>
         <w:rPr>
@@ -5625,7 +5595,6 @@
       </w:pPr>
       <w:bookmarkStart w:id="12" w:name="EXTRA_CURRICULAR_ACTIVITIES"/>
       <w:bookmarkEnd w:id="12"/>
-      <w:proofErr w:type="gramStart"/>
       <w:r>
         <w:rPr>
           <w:w w:val="85"/>
@@ -5636,7 +5605,7 @@
         <w:rPr>
           <w:spacing w:val="68"/>
         </w:rPr>
-        <w:t xml:space="preserve">  </w:t>
+        <w:t xml:space="preserve"> </w:t>
       </w:r>
       <w:r>
         <w:rPr>
@@ -5644,16 +5613,9 @@
         </w:rPr>
         <w:t>CURRICULAR</w:t>
       </w:r>
-      <w:proofErr w:type="gramEnd"/>
       <w:r>
         <w:rPr>
           <w:spacing w:val="74"/>
-        </w:rPr>
-        <w:t xml:space="preserve"> </w:t>
-      </w:r>
-      <w:r>
-        <w:rPr>
-          <w:spacing w:val="75"/>
         </w:rPr>
         <w:t xml:space="preserve"> </w:t>
       </w:r>
@@ -5933,23 +5895,7 @@
           <w:spacing w:val="-1"/>
           <w:sz w:val="24"/>
         </w:rPr>
-        <w:t xml:space="preserve">Dr Bernard </w:t>
-      </w:r>
-      <w:proofErr w:type="spellStart"/>
-      <w:r>
-        <w:rPr>
-          <w:spacing w:val="-1"/>
-          <w:sz w:val="24"/>
-        </w:rPr>
-        <w:t>Shibwabo</w:t>
-      </w:r>
-      <w:proofErr w:type="spellEnd"/>
-      <w:r>
-        <w:rPr>
-          <w:spacing w:val="-1"/>
-          <w:sz w:val="24"/>
-        </w:rPr>
-        <w:t xml:space="preserve"> – Director of Graduate </w:t>
+        <w:t xml:space="preserve">Dr Bernard Shibwabo – Director of Graduate </w:t>
       </w:r>
       <w:r>
         <w:rPr>
@@ -6384,14 +6330,12 @@
         </w:rPr>
         <w:t xml:space="preserve"> </w:t>
       </w:r>
-      <w:proofErr w:type="gramStart"/>
       <w:r>
         <w:rPr>
           <w:sz w:val="24"/>
         </w:rPr>
         <w:t>Master’s</w:t>
       </w:r>
-      <w:proofErr w:type="gramEnd"/>
       <w:r>
         <w:rPr>
           <w:spacing w:val="-5"/>
@@ -6578,7 +6522,6 @@
       <w:lvlJc w:val="left"/>
       <w:pPr>
         <w:ind w:left="941" w:hanging="361"/>
-        <w:jc w:val="left"/>
       </w:pPr>
       <w:rPr>
         <w:rFonts w:ascii="Times New Roman" w:eastAsia="Times New Roman" w:hAnsi="Times New Roman" w:cs="Times New Roman" w:hint="default"/>

</xml_diff>